<commit_message>
Created Video Walkthrough, Made file Structure Adjustments
Created Video Walkthrough in accordance to provided brief, uploaded fully rendered video in addition to Premiere Pro project files and dependancies (screen recordings etc...). Also made adjustments to file structure, removed temp files etc...
</commit_message>
<xml_diff>
--- a/Video Walkthrough/Video Walkthrough Brief.docx
+++ b/Video Walkthrough/Video Walkthrough Brief.docx
@@ -3,16 +3,13 @@
 <w:document xmlns:wpc="http://schemas.microsoft.com/office/word/2010/wordprocessingCanvas" xmlns:cx="http://schemas.microsoft.com/office/drawing/2014/chartex" xmlns:cx1="http://schemas.microsoft.com/office/drawing/2015/9/8/chartex" xmlns:cx2="http://schemas.microsoft.com/office/drawing/2015/10/21/chartex" xmlns:cx3="http://schemas.microsoft.com/office/drawing/2016/5/9/chartex" xmlns:cx4="http://schemas.microsoft.com/office/drawing/2016/5/10/chartex" xmlns:cx5="http://schemas.microsoft.com/office/drawing/2016/5/11/chartex" xmlns:cx6="http://schemas.microsoft.com/office/drawing/2016/5/12/chartex" xmlns:cx7="http://schemas.microsoft.com/office/drawing/2016/5/13/chartex" xmlns:cx8="http://schemas.microsoft.com/office/drawing/2016/5/14/chartex" xmlns:mc="http://schemas.openxmlformats.org/markup-compatibility/2006" xmlns:aink="http://schemas.microsoft.com/office/drawing/2016/ink" xmlns:am3d="http://schemas.microsoft.com/office/drawing/2017/model3d" xmlns:o="urn:schemas-microsoft-com:office:office" xmlns:r="http://schemas.openxmlformats.org/officeDocument/2006/relationships" xmlns:m="http://schemas.openxmlformats.org/officeDocument/2006/math" xmlns:v="urn:schemas-microsoft-com:vml" xmlns:wp14="http://schemas.microsoft.com/office/word/2010/wordprocessingDrawing" xmlns:wp="http://schemas.openxmlformats.org/drawingml/2006/wordprocessingDrawing" xmlns:w10="urn:schemas-microsoft-com:office:word" xmlns:w="http://schemas.openxmlformats.org/wordprocessingml/2006/main" xmlns:w14="http://schemas.microsoft.com/office/word/2010/wordml" xmlns:w15="http://schemas.microsoft.com/office/word/2012/wordml" xmlns:w16cid="http://schemas.microsoft.com/office/word/2016/wordml/cid" xmlns:w16se="http://schemas.microsoft.com/office/word/2015/wordml/symex" xmlns:wpg="http://schemas.microsoft.com/office/word/2010/wordprocessingGroup" xmlns:wpi="http://schemas.microsoft.com/office/word/2010/wordprocessingInk" xmlns:wne="http://schemas.microsoft.com/office/word/2006/wordml" xmlns:wps="http://schemas.microsoft.com/office/word/2010/wordprocessingShape" mc:Ignorable="w14 w15 w16se w16cid wp14">
   <w:body>
     <w:p>
+      <w:pPr>
+        <w:rPr>
+          <w:b/>
+        </w:rPr>
+      </w:pPr>
       <w:bookmarkStart w:id="0" w:name="_GoBack"/>
       <w:bookmarkEnd w:id="0"/>
-    </w:p>
-    <w:p/>
-    <w:p>
-      <w:pPr>
-        <w:rPr>
-          <w:b/>
-        </w:rPr>
-      </w:pPr>
       <w:r>
         <w:rPr>
           <w:b/>
@@ -389,7 +386,7 @@
     <w:lsdException w:name="Table Web 2" w:semiHidden="1" w:unhideWhenUsed="1"/>
     <w:lsdException w:name="Table Web 3" w:semiHidden="1" w:unhideWhenUsed="1"/>
     <w:lsdException w:name="Balloon Text" w:semiHidden="1" w:unhideWhenUsed="1"/>
-    <w:lsdException w:name="Table Grid" w:semiHidden="1" w:uiPriority="59" w:unhideWhenUsed="1"/>
+    <w:lsdException w:name="Table Grid" w:uiPriority="59"/>
     <w:lsdException w:name="Table Theme" w:semiHidden="1" w:unhideWhenUsed="1"/>
     <w:lsdException w:name="Placeholder Text" w:semiHidden="1"/>
     <w:lsdException w:name="No Spacing" w:uiPriority="1" w:qFormat="1"/>

</xml_diff>